<commit_message>
commit into new b
</commit_message>
<xml_diff>
--- a/docs/1.docx
+++ b/docs/1.docx
@@ -8,26 +8,65 @@
           <w:lang w:val="en-US"/>
         </w:rPr>
       </w:pPr>
-      <w:r>
-        <w:rPr>
-          <w:lang w:val="en-US"/>
-        </w:rPr>
-        <w:t>Sdf.,kdfskfjsdkfslkfjsl kj</w:t>
-      </w:r>
-    </w:p>
-    <w:p>
-      <w:pPr>
-        <w:rPr>
-          <w:lang w:val="en-US"/>
-        </w:rPr>
-      </w:pPr>
-    </w:p>
-    <w:p>
-      <w:pPr>
-        <w:rPr>
-          <w:lang w:val="en-US"/>
-        </w:rPr>
-      </w:pPr>
+      <w:proofErr w:type="spellStart"/>
+      <w:r>
+        <w:rPr>
+          <w:lang w:val="en-US"/>
+        </w:rPr>
+        <w:t>Sdf</w:t>
+      </w:r>
+      <w:proofErr w:type="spellEnd"/>
+      <w:r>
+        <w:rPr>
+          <w:lang w:val="en-US"/>
+        </w:rPr>
+        <w:t>.</w:t>
+      </w:r>
+      <w:proofErr w:type="gramStart"/>
+      <w:r>
+        <w:rPr>
+          <w:lang w:val="en-US"/>
+        </w:rPr>
+        <w:t>,</w:t>
+      </w:r>
+      <w:proofErr w:type="spellStart"/>
+      <w:r>
+        <w:rPr>
+          <w:lang w:val="en-US"/>
+        </w:rPr>
+        <w:t>kdfskfjsdkfslkfjsl</w:t>
+      </w:r>
+      <w:proofErr w:type="spellEnd"/>
+      <w:proofErr w:type="gramEnd"/>
+      <w:r>
+        <w:rPr>
+          <w:lang w:val="en-US"/>
+        </w:rPr>
+        <w:t xml:space="preserve"> </w:t>
+      </w:r>
+      <w:proofErr w:type="spellStart"/>
+      <w:r>
+        <w:rPr>
+          <w:lang w:val="en-US"/>
+        </w:rPr>
+        <w:t>kj</w:t>
+      </w:r>
+      <w:proofErr w:type="spellEnd"/>
+    </w:p>
+    <w:p>
+      <w:pPr>
+        <w:rPr>
+          <w:lang w:val="en-US"/>
+        </w:rPr>
+      </w:pPr>
+    </w:p>
+    <w:p>
+      <w:pPr>
+        <w:rPr>
+          <w:lang w:val="en-US"/>
+        </w:rPr>
+      </w:pPr>
+      <w:proofErr w:type="spellStart"/>
       <w:r>
         <w:rPr>
           <w:lang w:val="en-US"/>
@@ -40,39 +79,45 @@
         </w:rPr>
         <w:t>hkghggjhgjhj</w:t>
       </w:r>
-    </w:p>
-    <w:p>
-      <w:pPr>
-        <w:rPr>
-          <w:lang w:val="en-US"/>
-        </w:rPr>
-      </w:pPr>
+      <w:proofErr w:type="spellEnd"/>
+    </w:p>
+    <w:p>
+      <w:pPr>
+        <w:rPr>
+          <w:lang w:val="en-US"/>
+        </w:rPr>
+      </w:pPr>
+      <w:proofErr w:type="spellStart"/>
       <w:r>
         <w:rPr>
           <w:lang w:val="en-US"/>
         </w:rPr>
         <w:t>Sdjkshhdsddsad</w:t>
       </w:r>
-    </w:p>
-    <w:p>
-      <w:pPr>
-        <w:rPr>
-          <w:lang w:val="en-US"/>
-        </w:rPr>
-      </w:pPr>
+      <w:proofErr w:type="spellEnd"/>
+    </w:p>
+    <w:p>
+      <w:pPr>
+        <w:rPr>
+          <w:lang w:val="en-US"/>
+        </w:rPr>
+      </w:pPr>
+      <w:proofErr w:type="spellStart"/>
       <w:r>
         <w:rPr>
           <w:lang w:val="en-US"/>
         </w:rPr>
         <w:t>Sdjkasjdlkajsdkjasd</w:t>
       </w:r>
-    </w:p>
-    <w:p>
-      <w:pPr>
-        <w:rPr>
-          <w:lang w:val="en-US"/>
-        </w:rPr>
-      </w:pPr>
+      <w:proofErr w:type="spellEnd"/>
+    </w:p>
+    <w:p>
+      <w:pPr>
+        <w:rPr>
+          <w:lang w:val="en-US"/>
+        </w:rPr>
+      </w:pPr>
+      <w:proofErr w:type="spellStart"/>
       <w:r>
         <w:rPr>
           <w:lang w:val="en-US"/>
@@ -85,6 +130,7 @@
         </w:rPr>
         <w:t>jsldkjsalkdjaklsdkljaskld</w:t>
       </w:r>
+      <w:proofErr w:type="spellEnd"/>
     </w:p>
     <w:p>
       <w:pPr>
@@ -170,6 +216,12 @@
           <w:lang w:val="en-US"/>
         </w:rPr>
         <w:t>321</w:t>
+      </w:r>
+      <w:r>
+        <w:rPr>
+          <w:lang w:val="en-US"/>
+        </w:rPr>
+        <w:t>lhhkjhjkkkkkkkkkkkkkkkkkkkkkkk</w:t>
       </w:r>
       <w:bookmarkStart w:id="0" w:name="_GoBack"/>
       <w:bookmarkEnd w:id="0"/>

</xml_diff>